<commit_message>
quality control content added.
</commit_message>
<xml_diff>
--- a/Planning/report.docx
+++ b/Planning/report.docx
@@ -21,8 +21,6 @@
         </w:rPr>
         <w:t xml:space="preserve">Deliver a written report on what you are going to build, who is going to build it, how you are going to build it, how you are going to ensure quality (in source code and product), how long it will take to build, and why you expect to use this software at least every week. That is, justify what you are going to do. You can already have started building it at this point, but you are not required to do so. </w:t>
       </w:r>
-      <w:bookmarkStart w:id="0" w:name="_GoBack"/>
-      <w:bookmarkEnd w:id="0"/>
     </w:p>
     <w:p>
       <w:pPr>
@@ -217,10 +215,7 @@
         </w:numPr>
       </w:pPr>
       <w:r>
-        <w:t xml:space="preserve"> </w:t>
-      </w:r>
-      <w:r>
-        <w:t xml:space="preserve">The system should record the date and time of expenses. </w:t>
+        <w:t xml:space="preserve"> The system should record the date and time of expenses. </w:t>
       </w:r>
     </w:p>
     <w:p>
@@ -608,13 +603,7 @@
         </w:numPr>
       </w:pPr>
       <w:r>
-        <w:t xml:space="preserve">Users should be able to </w:t>
-      </w:r>
-      <w:r>
-        <w:t>recover</w:t>
-      </w:r>
-      <w:r>
-        <w:t xml:space="preserve"> their passwords if they forget them.</w:t>
+        <w:t>Users should be able to recover their passwords if they forget them.</w:t>
       </w:r>
     </w:p>
     <w:p>
@@ -674,10 +663,7 @@
         </w:numPr>
       </w:pPr>
       <w:r>
-        <w:t>The code should be well commented</w:t>
-      </w:r>
-      <w:r>
-        <w:t>.</w:t>
+        <w:t>The code should be well commented.</w:t>
       </w:r>
     </w:p>
     <w:p>
@@ -754,31 +740,7 @@
         <w:jc w:val="both"/>
       </w:pPr>
       <w:r>
-        <w:t xml:space="preserve">A good design pattern could help us. </w:t>
-      </w:r>
-      <w:r>
-        <w:t xml:space="preserve">It helps our team to understand </w:t>
-      </w:r>
-      <w:r>
-        <w:t xml:space="preserve">each </w:t>
-      </w:r>
-      <w:r>
-        <w:t>others</w:t>
-      </w:r>
-      <w:r>
-        <w:t>’</w:t>
-      </w:r>
-      <w:r>
-        <w:t xml:space="preserve"> code. </w:t>
-      </w:r>
-    </w:p>
-    <w:p>
-      <w:pPr>
-        <w:ind w:left="720"/>
-        <w:jc w:val="both"/>
-      </w:pPr>
-      <w:r>
-        <w:t>Although MVC doesn’t scale and controllers usually grow too big. But considering it’s our first IOS app. So we’ll stick with MVC.</w:t>
+        <w:t>We’ll implement MVC design pattern in this project.</w:t>
       </w:r>
     </w:p>
     <w:p>
@@ -848,7 +810,7 @@
         <w:jc w:val="both"/>
       </w:pPr>
       <w:r>
-        <w:t xml:space="preserve">The code should follow Object-oriented principles. </w:t>
+        <w:t>Segues should be performed programmatically.</w:t>
       </w:r>
     </w:p>
     <w:p>
@@ -857,7 +819,7 @@
         <w:jc w:val="both"/>
       </w:pPr>
       <w:r>
-        <w:t>Segues should be performed programmatically.</w:t>
+        <w:t>UI could be done in storyboard so that constrains are easier to maintain in our small project.</w:t>
       </w:r>
     </w:p>
     <w:p>
@@ -899,23 +861,14 @@
       <w:r>
         <w:t xml:space="preserve">The most intuitive and clean one will be implemented. </w:t>
       </w:r>
-    </w:p>
-    <w:p>
-      <w:pPr>
-        <w:pStyle w:val="ListParagraph"/>
-        <w:jc w:val="both"/>
-      </w:pPr>
-      <w:r>
-        <w:t xml:space="preserve">All the designs should be saved in local </w:t>
-      </w:r>
-      <w:proofErr w:type="spellStart"/>
-      <w:r>
-        <w:t>Git</w:t>
-      </w:r>
-      <w:proofErr w:type="spellEnd"/>
-      <w:r>
-        <w:t xml:space="preserve"> as we don’t want to make it public. </w:t>
-      </w:r>
+      <w:r>
+        <w:t>(distribute surveys among friends and families whose identity is a part of our main user group</w:t>
+      </w:r>
+      <w:proofErr w:type="gramStart"/>
+      <w:r>
+        <w:t>. )</w:t>
+      </w:r>
+      <w:proofErr w:type="gramEnd"/>
     </w:p>
     <w:p>
       <w:pPr>
@@ -939,162 +892,182 @@
         <w:t xml:space="preserve">The UML should be </w:t>
       </w:r>
       <w:r>
-        <w:t>drawn before we</w:t>
+        <w:t>drawn before the</w:t>
       </w:r>
       <w:r>
         <w:t xml:space="preserve"> </w:t>
       </w:r>
       <w:r>
-        <w:t xml:space="preserve">start to </w:t>
-      </w:r>
-      <w:r>
-        <w:t xml:space="preserve">code. </w:t>
-      </w:r>
-    </w:p>
-    <w:p>
-      <w:pPr>
-        <w:pStyle w:val="ListParagraph"/>
-        <w:jc w:val="both"/>
-      </w:pPr>
-    </w:p>
-    <w:p>
-      <w:pPr>
-        <w:pStyle w:val="ListParagraph"/>
-        <w:jc w:val="both"/>
-      </w:pPr>
-    </w:p>
-    <w:p>
-      <w:pPr>
-        <w:pStyle w:val="ListParagraph"/>
-        <w:jc w:val="both"/>
-      </w:pPr>
-    </w:p>
-    <w:p>
-      <w:pPr>
-        <w:pStyle w:val="ListParagraph"/>
-        <w:jc w:val="both"/>
-      </w:pPr>
-    </w:p>
-    <w:p>
-      <w:pPr>
-        <w:pStyle w:val="ListParagraph"/>
-        <w:jc w:val="both"/>
-      </w:pPr>
-    </w:p>
-    <w:p>
-      <w:pPr>
-        <w:pStyle w:val="ListParagraph"/>
-        <w:jc w:val="both"/>
-      </w:pPr>
-    </w:p>
-    <w:p>
-      <w:pPr>
-        <w:pStyle w:val="ListParagraph"/>
-        <w:jc w:val="both"/>
-      </w:pPr>
-    </w:p>
-    <w:p>
-      <w:pPr>
-        <w:pStyle w:val="ListParagraph"/>
-        <w:jc w:val="both"/>
-      </w:pPr>
-    </w:p>
-    <w:p>
-      <w:pPr>
-        <w:pStyle w:val="ListParagraph"/>
-        <w:jc w:val="both"/>
-      </w:pPr>
-    </w:p>
-    <w:p>
-      <w:pPr>
-        <w:pStyle w:val="ListParagraph"/>
-        <w:jc w:val="both"/>
-      </w:pPr>
-    </w:p>
-    <w:p>
-      <w:pPr>
-        <w:pStyle w:val="ListParagraph"/>
-        <w:jc w:val="both"/>
-      </w:pPr>
-    </w:p>
-    <w:p>
-      <w:pPr>
-        <w:pStyle w:val="ListParagraph"/>
-        <w:jc w:val="both"/>
-      </w:pPr>
-    </w:p>
-    <w:p>
-      <w:pPr>
-        <w:pStyle w:val="ListParagraph"/>
-        <w:jc w:val="both"/>
-      </w:pPr>
-    </w:p>
-    <w:p>
-      <w:pPr>
-        <w:pStyle w:val="ListParagraph"/>
-        <w:jc w:val="both"/>
-      </w:pPr>
-    </w:p>
-    <w:p>
-      <w:pPr>
-        <w:pStyle w:val="ListParagraph"/>
-        <w:jc w:val="both"/>
-      </w:pPr>
-    </w:p>
-    <w:p>
-      <w:pPr>
-        <w:pStyle w:val="ListParagraph"/>
-        <w:jc w:val="both"/>
-      </w:pPr>
-    </w:p>
-    <w:p>
-      <w:pPr>
-        <w:pStyle w:val="ListParagraph"/>
-        <w:jc w:val="both"/>
-      </w:pPr>
-    </w:p>
-    <w:p>
-      <w:pPr>
-        <w:pStyle w:val="ListParagraph"/>
-        <w:jc w:val="both"/>
-      </w:pPr>
-    </w:p>
-    <w:p>
-      <w:pPr>
-        <w:pStyle w:val="ListParagraph"/>
-        <w:jc w:val="both"/>
-      </w:pPr>
-    </w:p>
-    <w:p>
-      <w:pPr>
-        <w:pStyle w:val="ListParagraph"/>
-        <w:jc w:val="both"/>
-      </w:pPr>
-    </w:p>
-    <w:p>
-      <w:pPr>
-        <w:pStyle w:val="ListParagraph"/>
-        <w:jc w:val="both"/>
-      </w:pPr>
-    </w:p>
-    <w:p>
-      <w:pPr>
-        <w:pStyle w:val="ListParagraph"/>
-        <w:jc w:val="both"/>
-      </w:pPr>
-    </w:p>
-    <w:p>
-      <w:pPr>
-        <w:pStyle w:val="ListParagraph"/>
-        <w:jc w:val="both"/>
-      </w:pPr>
-    </w:p>
-    <w:p>
-      <w:pPr>
-        <w:jc w:val="both"/>
-      </w:pPr>
-      <w:r>
-        <w:t>Quality Assurance</w:t>
+        <w:t>coding process</w:t>
+      </w:r>
+      <w:r>
+        <w:t xml:space="preserve">. </w:t>
+      </w:r>
+    </w:p>
+    <w:p>
+      <w:pPr>
+        <w:pStyle w:val="ListParagraph"/>
+        <w:numPr>
+          <w:ilvl w:val="0"/>
+          <w:numId w:val="10"/>
+        </w:numPr>
+        <w:jc w:val="both"/>
+      </w:pPr>
+      <w:r>
+        <w:t xml:space="preserve">Testing: </w:t>
+      </w:r>
+    </w:p>
+    <w:p>
+      <w:pPr>
+        <w:pStyle w:val="ListParagraph"/>
+        <w:jc w:val="both"/>
+      </w:pPr>
+      <w:r>
+        <w:t>The programmer will perform unit testing.</w:t>
+      </w:r>
+    </w:p>
+    <w:p>
+      <w:pPr>
+        <w:pStyle w:val="ListParagraph"/>
+        <w:jc w:val="both"/>
+      </w:pPr>
+      <w:r>
+        <w:t>Others will try to break the app as hard as they can.</w:t>
+      </w:r>
+      <w:bookmarkStart w:id="0" w:name="_GoBack"/>
+      <w:bookmarkEnd w:id="0"/>
+    </w:p>
+    <w:p>
+      <w:pPr>
+        <w:pStyle w:val="ListParagraph"/>
+        <w:jc w:val="both"/>
+      </w:pPr>
+    </w:p>
+    <w:p>
+      <w:pPr>
+        <w:pStyle w:val="ListParagraph"/>
+        <w:jc w:val="both"/>
+      </w:pPr>
+    </w:p>
+    <w:p>
+      <w:pPr>
+        <w:pStyle w:val="ListParagraph"/>
+        <w:jc w:val="both"/>
+      </w:pPr>
+    </w:p>
+    <w:p>
+      <w:pPr>
+        <w:pStyle w:val="ListParagraph"/>
+        <w:jc w:val="both"/>
+      </w:pPr>
+    </w:p>
+    <w:p>
+      <w:pPr>
+        <w:pStyle w:val="ListParagraph"/>
+        <w:jc w:val="both"/>
+      </w:pPr>
+    </w:p>
+    <w:p>
+      <w:pPr>
+        <w:pStyle w:val="ListParagraph"/>
+        <w:jc w:val="both"/>
+      </w:pPr>
+    </w:p>
+    <w:p>
+      <w:pPr>
+        <w:pStyle w:val="ListParagraph"/>
+        <w:jc w:val="both"/>
+      </w:pPr>
+    </w:p>
+    <w:p>
+      <w:pPr>
+        <w:pStyle w:val="ListParagraph"/>
+        <w:jc w:val="both"/>
+      </w:pPr>
+    </w:p>
+    <w:p>
+      <w:pPr>
+        <w:pStyle w:val="ListParagraph"/>
+        <w:jc w:val="both"/>
+      </w:pPr>
+    </w:p>
+    <w:p>
+      <w:pPr>
+        <w:pStyle w:val="ListParagraph"/>
+        <w:jc w:val="both"/>
+      </w:pPr>
+    </w:p>
+    <w:p>
+      <w:pPr>
+        <w:pStyle w:val="ListParagraph"/>
+        <w:jc w:val="both"/>
+      </w:pPr>
+    </w:p>
+    <w:p>
+      <w:pPr>
+        <w:pStyle w:val="ListParagraph"/>
+        <w:jc w:val="both"/>
+      </w:pPr>
+    </w:p>
+    <w:p>
+      <w:pPr>
+        <w:pStyle w:val="ListParagraph"/>
+        <w:jc w:val="both"/>
+      </w:pPr>
+    </w:p>
+    <w:p>
+      <w:pPr>
+        <w:pStyle w:val="ListParagraph"/>
+        <w:jc w:val="both"/>
+      </w:pPr>
+    </w:p>
+    <w:p>
+      <w:pPr>
+        <w:pStyle w:val="ListParagraph"/>
+        <w:jc w:val="both"/>
+      </w:pPr>
+    </w:p>
+    <w:p>
+      <w:pPr>
+        <w:pStyle w:val="ListParagraph"/>
+        <w:jc w:val="both"/>
+      </w:pPr>
+    </w:p>
+    <w:p>
+      <w:pPr>
+        <w:pStyle w:val="ListParagraph"/>
+        <w:jc w:val="both"/>
+      </w:pPr>
+    </w:p>
+    <w:p>
+      <w:pPr>
+        <w:pStyle w:val="ListParagraph"/>
+        <w:jc w:val="both"/>
+      </w:pPr>
+    </w:p>
+    <w:p>
+      <w:pPr>
+        <w:pStyle w:val="ListParagraph"/>
+        <w:jc w:val="both"/>
+      </w:pPr>
+    </w:p>
+    <w:p>
+      <w:pPr>
+        <w:pStyle w:val="ListParagraph"/>
+        <w:jc w:val="both"/>
+      </w:pPr>
+    </w:p>
+    <w:p>
+      <w:pPr>
+        <w:jc w:val="both"/>
+      </w:pPr>
+    </w:p>
+    <w:p>
+      <w:pPr>
+        <w:jc w:val="both"/>
+      </w:pPr>
+      <w:r>
+        <w:t xml:space="preserve">Quality control: </w:t>
       </w:r>
     </w:p>
     <w:p>
@@ -1106,11 +1079,222 @@
         </w:numPr>
         <w:jc w:val="both"/>
       </w:pPr>
-    </w:p>
-    <w:p>
-      <w:pPr>
-        <w:pStyle w:val="ListParagraph"/>
-        <w:ind w:left="1170"/>
+      <w:r>
+        <w:t>Characteristics:</w:t>
+      </w:r>
+    </w:p>
+    <w:p>
+      <w:pPr>
+        <w:pStyle w:val="ListParagraph"/>
+        <w:numPr>
+          <w:ilvl w:val="1"/>
+          <w:numId w:val="11"/>
+        </w:numPr>
+        <w:jc w:val="both"/>
+      </w:pPr>
+      <w:r>
+        <w:t>Correctness</w:t>
+      </w:r>
+    </w:p>
+    <w:p>
+      <w:pPr>
+        <w:pStyle w:val="ListParagraph"/>
+        <w:numPr>
+          <w:ilvl w:val="2"/>
+          <w:numId w:val="11"/>
+        </w:numPr>
+        <w:jc w:val="both"/>
+      </w:pPr>
+      <w:r>
+        <w:t xml:space="preserve"> </w:t>
+      </w:r>
+      <w:r>
+        <w:t>Test cases should be chosen carefully.</w:t>
+      </w:r>
+    </w:p>
+    <w:p>
+      <w:pPr>
+        <w:pStyle w:val="ListParagraph"/>
+        <w:numPr>
+          <w:ilvl w:val="2"/>
+          <w:numId w:val="11"/>
+        </w:numPr>
+        <w:jc w:val="both"/>
+      </w:pPr>
+      <w:r>
+        <w:t xml:space="preserve">Use unit testing to reduce the cost of testing. </w:t>
+      </w:r>
+    </w:p>
+    <w:p>
+      <w:pPr>
+        <w:pStyle w:val="ListParagraph"/>
+        <w:numPr>
+          <w:ilvl w:val="2"/>
+          <w:numId w:val="11"/>
+        </w:numPr>
+        <w:jc w:val="both"/>
+      </w:pPr>
+      <w:r>
+        <w:t xml:space="preserve">We’ll try to handle as many errors as we can. </w:t>
+      </w:r>
+    </w:p>
+    <w:p>
+      <w:pPr>
+        <w:pStyle w:val="ListParagraph"/>
+        <w:numPr>
+          <w:ilvl w:val="1"/>
+          <w:numId w:val="11"/>
+        </w:numPr>
+      </w:pPr>
+      <w:r>
+        <w:t xml:space="preserve">Usability </w:t>
+      </w:r>
+    </w:p>
+    <w:p>
+      <w:pPr>
+        <w:pStyle w:val="ListParagraph"/>
+        <w:numPr>
+          <w:ilvl w:val="2"/>
+          <w:numId w:val="11"/>
+        </w:numPr>
+      </w:pPr>
+      <w:r>
+        <w:t>UI designs will be clear.</w:t>
+      </w:r>
+    </w:p>
+    <w:p>
+      <w:pPr>
+        <w:pStyle w:val="ListParagraph"/>
+        <w:numPr>
+          <w:ilvl w:val="2"/>
+          <w:numId w:val="11"/>
+        </w:numPr>
+      </w:pPr>
+      <w:r>
+        <w:t>The prototype will be shown to friends and families and will be promoted over time.</w:t>
+      </w:r>
+    </w:p>
+    <w:p>
+      <w:pPr>
+        <w:pStyle w:val="ListParagraph"/>
+        <w:numPr>
+          <w:ilvl w:val="1"/>
+          <w:numId w:val="11"/>
+        </w:numPr>
+      </w:pPr>
+      <w:r>
+        <w:t>Efficiency</w:t>
+      </w:r>
+    </w:p>
+    <w:p>
+      <w:pPr>
+        <w:pStyle w:val="ListParagraph"/>
+        <w:numPr>
+          <w:ilvl w:val="2"/>
+          <w:numId w:val="11"/>
+        </w:numPr>
+      </w:pPr>
+      <w:r>
+        <w:t>User’s large inputs will be compressed before storing.</w:t>
+      </w:r>
+    </w:p>
+    <w:p>
+      <w:pPr>
+        <w:pStyle w:val="ListParagraph"/>
+        <w:numPr>
+          <w:ilvl w:val="1"/>
+          <w:numId w:val="11"/>
+        </w:numPr>
+      </w:pPr>
+      <w:r>
+        <w:t>Robustness</w:t>
+      </w:r>
+    </w:p>
+    <w:p>
+      <w:pPr>
+        <w:pStyle w:val="ListParagraph"/>
+        <w:numPr>
+          <w:ilvl w:val="2"/>
+          <w:numId w:val="11"/>
+        </w:numPr>
+      </w:pPr>
+      <w:r>
+        <w:t>The users’ input should be restricted to a proper type and size.</w:t>
+      </w:r>
+    </w:p>
+    <w:p>
+      <w:pPr>
+        <w:pStyle w:val="ListParagraph"/>
+        <w:numPr>
+          <w:ilvl w:val="2"/>
+          <w:numId w:val="11"/>
+        </w:numPr>
+      </w:pPr>
+      <w:r>
+        <w:t xml:space="preserve">Invalid inputs will be handled. </w:t>
+      </w:r>
+    </w:p>
+    <w:p>
+      <w:pPr>
+        <w:pStyle w:val="ListParagraph"/>
+        <w:numPr>
+          <w:ilvl w:val="2"/>
+          <w:numId w:val="11"/>
+        </w:numPr>
+      </w:pPr>
+      <w:r>
+        <w:t xml:space="preserve">The app will </w:t>
+      </w:r>
+      <w:r>
+        <w:t>be able to run on iphone5s or higher smoothly.</w:t>
+      </w:r>
+    </w:p>
+    <w:p>
+      <w:pPr>
+        <w:pStyle w:val="ListParagraph"/>
+        <w:numPr>
+          <w:ilvl w:val="1"/>
+          <w:numId w:val="11"/>
+        </w:numPr>
+      </w:pPr>
+      <w:r>
+        <w:t xml:space="preserve">Maintainability </w:t>
+      </w:r>
+    </w:p>
+    <w:p>
+      <w:pPr>
+        <w:pStyle w:val="ListParagraph"/>
+        <w:numPr>
+          <w:ilvl w:val="2"/>
+          <w:numId w:val="11"/>
+        </w:numPr>
+      </w:pPr>
+      <w:r>
+        <w:t>Comments of each file would be proof read by every group member. Especially whose function doesn’t include programming. So we can make sure that the code is easy to be picked up by others.</w:t>
+      </w:r>
+    </w:p>
+    <w:p>
+      <w:pPr>
+        <w:pStyle w:val="ListParagraph"/>
+        <w:numPr>
+          <w:ilvl w:val="2"/>
+          <w:numId w:val="11"/>
+        </w:numPr>
+      </w:pPr>
+      <w:r>
+        <w:t>Pseudo code and UML will be updated through the development.  (but it could be time consuming and painful.)</w:t>
+      </w:r>
+    </w:p>
+    <w:p>
+      <w:pPr>
+        <w:pStyle w:val="ListParagraph"/>
+        <w:ind w:left="2160"/>
+      </w:pPr>
+    </w:p>
+    <w:p>
+      <w:pPr>
+        <w:pStyle w:val="ListParagraph"/>
+        <w:ind w:left="2160"/>
       </w:pPr>
     </w:p>
     <w:p>
@@ -1760,7 +1944,7 @@
         <w:rFonts w:hint="default"/>
       </w:rPr>
     </w:lvl>
-    <w:lvl w:ilvl="1" w:tplc="04090019" w:tentative="1">
+    <w:lvl w:ilvl="1" w:tplc="04090019">
       <w:start w:val="1"/>
       <w:numFmt w:val="lowerLetter"/>
       <w:lvlText w:val="%2."/>
@@ -1769,7 +1953,7 @@
         <w:ind w:left="1440" w:hanging="360"/>
       </w:pPr>
     </w:lvl>
-    <w:lvl w:ilvl="2" w:tplc="0409001B" w:tentative="1">
+    <w:lvl w:ilvl="2" w:tplc="0409001B">
       <w:start w:val="1"/>
       <w:numFmt w:val="lowerRoman"/>
       <w:lvlText w:val="%3."/>

</xml_diff>